<commit_message>
Analisis de los casos de impacto de la bala
</commit_message>
<xml_diff>
--- a/Análisis del problema del parcial.docx
+++ b/Análisis del problema del parcial.docx
@@ -574,6 +574,324 @@
                     <a:xfrm>
                       <a:off x="0" y="0"/>
                       <a:ext cx="4876800" cy="3657600"/>
+                    </a:xfrm>
+                    <a:prstGeom prst="rect">
+                      <a:avLst/>
+                    </a:prstGeom>
+                  </pic:spPr>
+                </pic:pic>
+              </a:graphicData>
+            </a:graphic>
+            <wp14:sizeRelH relativeFrom="page">
+              <wp14:pctWidth>0</wp14:pctWidth>
+            </wp14:sizeRelH>
+            <wp14:sizeRelV relativeFrom="page">
+              <wp14:pctHeight>0</wp14:pctHeight>
+            </wp14:sizeRelV>
+          </wp:anchor>
+        </w:drawing>
+      </w:r>
+    </w:p>
+    <w:p>
+      <w:pPr>
+        <w:rPr>
+          <w:lang w:val="es-MX"/>
+        </w:rPr>
+      </w:pPr>
+    </w:p>
+    <w:p>
+      <w:pPr>
+        <w:rPr>
+          <w:lang w:val="es-MX"/>
+        </w:rPr>
+      </w:pPr>
+    </w:p>
+    <w:p>
+      <w:pPr>
+        <w:rPr>
+          <w:lang w:val="es-MX"/>
+        </w:rPr>
+      </w:pPr>
+    </w:p>
+    <w:p>
+      <w:pPr>
+        <w:rPr>
+          <w:lang w:val="es-MX"/>
+        </w:rPr>
+      </w:pPr>
+    </w:p>
+    <w:p>
+      <w:pPr>
+        <w:rPr>
+          <w:lang w:val="es-MX"/>
+        </w:rPr>
+      </w:pPr>
+    </w:p>
+    <w:p>
+      <w:pPr>
+        <w:rPr>
+          <w:lang w:val="es-MX"/>
+        </w:rPr>
+      </w:pPr>
+    </w:p>
+    <w:p>
+      <w:pPr>
+        <w:rPr>
+          <w:lang w:val="es-MX"/>
+        </w:rPr>
+      </w:pPr>
+    </w:p>
+    <w:p>
+      <w:pPr>
+        <w:rPr>
+          <w:lang w:val="es-MX"/>
+        </w:rPr>
+      </w:pPr>
+    </w:p>
+    <w:p>
+      <w:pPr>
+        <w:rPr>
+          <w:lang w:val="es-MX"/>
+        </w:rPr>
+      </w:pPr>
+    </w:p>
+    <w:p>
+      <w:pPr>
+        <w:rPr>
+          <w:lang w:val="es-MX"/>
+        </w:rPr>
+      </w:pPr>
+    </w:p>
+    <w:p>
+      <w:pPr>
+        <w:rPr>
+          <w:lang w:val="es-MX"/>
+        </w:rPr>
+      </w:pPr>
+    </w:p>
+    <w:p>
+      <w:pPr>
+        <w:rPr>
+          <w:lang w:val="es-MX"/>
+        </w:rPr>
+      </w:pPr>
+    </w:p>
+    <w:p>
+      <w:pPr>
+        <w:rPr>
+          <w:lang w:val="es-MX"/>
+        </w:rPr>
+      </w:pPr>
+    </w:p>
+    <w:p>
+      <w:pPr>
+        <w:rPr>
+          <w:lang w:val="es-MX"/>
+        </w:rPr>
+      </w:pPr>
+      <w:r>
+        <w:rPr>
+          <w:noProof/>
+          <w:lang w:val="es-MX"/>
+        </w:rPr>
+        <w:lastRenderedPageBreak/>
+        <w:drawing>
+          <wp:anchor distT="0" distB="0" distL="114300" distR="114300" simplePos="0" relativeHeight="251662336" behindDoc="0" locked="0" layoutInCell="1" allowOverlap="1" wp14:anchorId="05D7AE46" wp14:editId="42E0504C">
+            <wp:simplePos x="0" y="0"/>
+            <wp:positionH relativeFrom="margin">
+              <wp:align>left</wp:align>
+            </wp:positionH>
+            <wp:positionV relativeFrom="paragraph">
+              <wp:posOffset>281305</wp:posOffset>
+            </wp:positionV>
+            <wp:extent cx="5057775" cy="3557270"/>
+            <wp:effectExtent l="0" t="0" r="9525" b="5080"/>
+            <wp:wrapSquare wrapText="bothSides"/>
+            <wp:docPr id="6" name="Imagen 6"/>
+            <wp:cNvGraphicFramePr>
+              <a:graphicFrameLocks xmlns:a="http://schemas.openxmlformats.org/drawingml/2006/main" noChangeAspect="1"/>
+            </wp:cNvGraphicFramePr>
+            <a:graphic xmlns:a="http://schemas.openxmlformats.org/drawingml/2006/main">
+              <a:graphicData uri="http://schemas.openxmlformats.org/drawingml/2006/picture">
+                <pic:pic xmlns:pic="http://schemas.openxmlformats.org/drawingml/2006/picture">
+                  <pic:nvPicPr>
+                    <pic:cNvPr id="6" name="Imagen 6"/>
+                    <pic:cNvPicPr/>
+                  </pic:nvPicPr>
+                  <pic:blipFill>
+                    <a:blip r:embed="rId8">
+                      <a:extLst>
+                        <a:ext uri="{28A0092B-C50C-407E-A947-70E740481C1C}">
+                          <a14:useLocalDpi xmlns:a14="http://schemas.microsoft.com/office/drawing/2010/main" val="0"/>
+                        </a:ext>
+                      </a:extLst>
+                    </a:blip>
+                    <a:stretch>
+                      <a:fillRect/>
+                    </a:stretch>
+                  </pic:blipFill>
+                  <pic:spPr>
+                    <a:xfrm>
+                      <a:off x="0" y="0"/>
+                      <a:ext cx="5057775" cy="3557270"/>
+                    </a:xfrm>
+                    <a:prstGeom prst="rect">
+                      <a:avLst/>
+                    </a:prstGeom>
+                  </pic:spPr>
+                </pic:pic>
+              </a:graphicData>
+            </a:graphic>
+            <wp14:sizeRelH relativeFrom="page">
+              <wp14:pctWidth>0</wp14:pctWidth>
+            </wp14:sizeRelH>
+            <wp14:sizeRelV relativeFrom="page">
+              <wp14:pctHeight>0</wp14:pctHeight>
+            </wp14:sizeRelV>
+          </wp:anchor>
+        </w:drawing>
+      </w:r>
+      <w:r>
+        <w:rPr>
+          <w:lang w:val="es-MX"/>
+        </w:rPr>
+        <w:t>Evaluando los casos</w:t>
+      </w:r>
+    </w:p>
+    <w:p>
+      <w:pPr>
+        <w:rPr>
+          <w:lang w:val="es-MX"/>
+        </w:rPr>
+      </w:pPr>
+    </w:p>
+    <w:p>
+      <w:pPr>
+        <w:rPr>
+          <w:lang w:val="es-MX"/>
+        </w:rPr>
+      </w:pPr>
+    </w:p>
+    <w:p>
+      <w:pPr>
+        <w:rPr>
+          <w:lang w:val="es-MX"/>
+        </w:rPr>
+      </w:pPr>
+    </w:p>
+    <w:p>
+      <w:pPr>
+        <w:rPr>
+          <w:lang w:val="es-MX"/>
+        </w:rPr>
+      </w:pPr>
+    </w:p>
+    <w:p>
+      <w:pPr>
+        <w:rPr>
+          <w:lang w:val="es-MX"/>
+        </w:rPr>
+      </w:pPr>
+    </w:p>
+    <w:p>
+      <w:pPr>
+        <w:rPr>
+          <w:lang w:val="es-MX"/>
+        </w:rPr>
+      </w:pPr>
+    </w:p>
+    <w:p>
+      <w:pPr>
+        <w:rPr>
+          <w:lang w:val="es-MX"/>
+        </w:rPr>
+      </w:pPr>
+    </w:p>
+    <w:p>
+      <w:pPr>
+        <w:rPr>
+          <w:lang w:val="es-MX"/>
+        </w:rPr>
+      </w:pPr>
+    </w:p>
+    <w:p>
+      <w:pPr>
+        <w:rPr>
+          <w:lang w:val="es-MX"/>
+        </w:rPr>
+      </w:pPr>
+    </w:p>
+    <w:p>
+      <w:pPr>
+        <w:rPr>
+          <w:lang w:val="es-MX"/>
+        </w:rPr>
+      </w:pPr>
+    </w:p>
+    <w:p>
+      <w:pPr>
+        <w:rPr>
+          <w:lang w:val="es-MX"/>
+        </w:rPr>
+      </w:pPr>
+    </w:p>
+    <w:p>
+      <w:pPr>
+        <w:rPr>
+          <w:lang w:val="es-MX"/>
+        </w:rPr>
+      </w:pPr>
+    </w:p>
+    <w:p>
+      <w:pPr>
+        <w:rPr>
+          <w:lang w:val="es-MX"/>
+        </w:rPr>
+      </w:pPr>
+      <w:r>
+        <w:rPr>
+          <w:noProof/>
+          <w:lang w:val="es-MX"/>
+        </w:rPr>
+        <w:drawing>
+          <wp:anchor distT="0" distB="0" distL="114300" distR="114300" simplePos="0" relativeHeight="251663360" behindDoc="0" locked="0" layoutInCell="1" allowOverlap="1" wp14:anchorId="50FCFB04" wp14:editId="4029C44A">
+            <wp:simplePos x="0" y="0"/>
+            <wp:positionH relativeFrom="column">
+              <wp:posOffset>-99060</wp:posOffset>
+            </wp:positionH>
+            <wp:positionV relativeFrom="paragraph">
+              <wp:posOffset>322580</wp:posOffset>
+            </wp:positionV>
+            <wp:extent cx="5612130" cy="4209415"/>
+            <wp:effectExtent l="0" t="0" r="7620" b="635"/>
+            <wp:wrapSquare wrapText="bothSides"/>
+            <wp:docPr id="7" name="Imagen 7"/>
+            <wp:cNvGraphicFramePr>
+              <a:graphicFrameLocks xmlns:a="http://schemas.openxmlformats.org/drawingml/2006/main" noChangeAspect="1"/>
+            </wp:cNvGraphicFramePr>
+            <a:graphic xmlns:a="http://schemas.openxmlformats.org/drawingml/2006/main">
+              <a:graphicData uri="http://schemas.openxmlformats.org/drawingml/2006/picture">
+                <pic:pic xmlns:pic="http://schemas.openxmlformats.org/drawingml/2006/picture">
+                  <pic:nvPicPr>
+                    <pic:cNvPr id="7" name="Imagen 7"/>
+                    <pic:cNvPicPr/>
+                  </pic:nvPicPr>
+                  <pic:blipFill>
+                    <a:blip r:embed="rId9">
+                      <a:extLst>
+                        <a:ext uri="{28A0092B-C50C-407E-A947-70E740481C1C}">
+                          <a14:useLocalDpi xmlns:a14="http://schemas.microsoft.com/office/drawing/2010/main" val="0"/>
+                        </a:ext>
+                      </a:extLst>
+                    </a:blip>
+                    <a:stretch>
+                      <a:fillRect/>
+                    </a:stretch>
+                  </pic:blipFill>
+                  <pic:spPr>
+                    <a:xfrm>
+                      <a:off x="0" y="0"/>
+                      <a:ext cx="5612130" cy="4209415"/>
                     </a:xfrm>
                     <a:prstGeom prst="rect">
                       <a:avLst/>

</xml_diff>

<commit_message>
Analisis del caso 3 y codificacion del caso 3 (Los valores dados por el caso 3 no han sido verificados)
</commit_message>
<xml_diff>
--- a/Análisis del problema del parcial.docx
+++ b/Análisis del problema del parcial.docx
@@ -918,9 +918,63 @@
       </w:pPr>
       <w:r>
         <w:rPr>
+          <w:noProof/>
           <w:lang w:val="es-MX"/>
         </w:rPr>
         <w:lastRenderedPageBreak/>
+        <w:drawing>
+          <wp:inline distT="0" distB="0" distL="0" distR="0" wp14:anchorId="4CF069B8" wp14:editId="559C3B6F">
+            <wp:extent cx="5067300" cy="3800762"/>
+            <wp:effectExtent l="0" t="0" r="0" b="9525"/>
+            <wp:docPr id="2" name="Imagen 2"/>
+            <wp:cNvGraphicFramePr>
+              <a:graphicFrameLocks xmlns:a="http://schemas.openxmlformats.org/drawingml/2006/main" noChangeAspect="1"/>
+            </wp:cNvGraphicFramePr>
+            <a:graphic xmlns:a="http://schemas.openxmlformats.org/drawingml/2006/main">
+              <a:graphicData uri="http://schemas.openxmlformats.org/drawingml/2006/picture">
+                <pic:pic xmlns:pic="http://schemas.openxmlformats.org/drawingml/2006/picture">
+                  <pic:nvPicPr>
+                    <pic:cNvPr id="2" name="Imagen 2"/>
+                    <pic:cNvPicPr/>
+                  </pic:nvPicPr>
+                  <pic:blipFill>
+                    <a:blip r:embed="rId10">
+                      <a:extLst>
+                        <a:ext uri="{28A0092B-C50C-407E-A947-70E740481C1C}">
+                          <a14:useLocalDpi xmlns:a14="http://schemas.microsoft.com/office/drawing/2010/main" val="0"/>
+                        </a:ext>
+                      </a:extLst>
+                    </a:blip>
+                    <a:stretch>
+                      <a:fillRect/>
+                    </a:stretch>
+                  </pic:blipFill>
+                  <pic:spPr>
+                    <a:xfrm>
+                      <a:off x="0" y="0"/>
+                      <a:ext cx="5072176" cy="3804419"/>
+                    </a:xfrm>
+                    <a:prstGeom prst="rect">
+                      <a:avLst/>
+                    </a:prstGeom>
+                  </pic:spPr>
+                </pic:pic>
+              </a:graphicData>
+            </a:graphic>
+          </wp:inline>
+        </w:drawing>
+      </w:r>
+    </w:p>
+    <w:p>
+      <w:pPr>
+        <w:rPr>
+          <w:lang w:val="es-MX"/>
+        </w:rPr>
+      </w:pPr>
+      <w:r>
+        <w:rPr>
+          <w:lang w:val="es-MX"/>
+        </w:rPr>
         <w:t>Rango de daño</w:t>
       </w:r>
     </w:p>
@@ -951,7 +1005,7 @@
                     <pic:cNvPicPr/>
                   </pic:nvPicPr>
                   <pic:blipFill>
-                    <a:blip r:embed="rId10">
+                    <a:blip r:embed="rId11">
                       <a:extLst>
                         <a:ext uri="{28A0092B-C50C-407E-A947-70E740481C1C}">
                           <a14:useLocalDpi xmlns:a14="http://schemas.microsoft.com/office/drawing/2010/main" val="0"/>

</xml_diff>